<commit_message>
Modify Perfil del Proyecto
</commit_message>
<xml_diff>
--- a/PREGAME/6. PERFIL PROYECTO INTEGRADOR/G5_Perfil_del_Proyecto_V1.0_8512.docx
+++ b/PREGAME/6. PERFIL PROYECTO INTEGRADOR/G5_Perfil_del_Proyecto_V1.0_8512.docx
@@ -109,8 +109,13 @@
         <w:spacing w:after="0" w:line="480" w:lineRule="auto"/>
         <w:jc w:val="center"/>
       </w:pPr>
-      <w:r>
-        <w:t>Guashpa Bonilla Wilfrido Patricio</w:t>
+      <w:proofErr w:type="spellStart"/>
+      <w:r>
+        <w:t>Guashpa</w:t>
+      </w:r>
+      <w:proofErr w:type="spellEnd"/>
+      <w:r>
+        <w:t xml:space="preserve"> Bonilla Wilfrido Patricio</w:t>
       </w:r>
     </w:p>
     <w:p>
@@ -176,7 +181,15 @@
         <w:jc w:val="center"/>
       </w:pPr>
       <w:r>
-        <w:t xml:space="preserve"> MSc. Jenny Ruiz Robalino</w:t>
+        <w:t xml:space="preserve"> </w:t>
+      </w:r>
+      <w:proofErr w:type="spellStart"/>
+      <w:r>
+        <w:t>MSc</w:t>
+      </w:r>
+      <w:proofErr w:type="spellEnd"/>
+      <w:r>
+        <w:t>. Jenny Ruiz Robalino</w:t>
       </w:r>
     </w:p>
     <w:p>
@@ -1882,7 +1895,6 @@
         <w:rPr>
           <w:rFonts w:ascii="Arial" w:eastAsia="Calibri" w:hAnsi="Arial" w:cs="Arial"/>
           <w:color w:val="auto"/>
-          <w:sz w:val="22"/>
           <w:szCs w:val="22"/>
           <w:lang w:val="es-ES"/>
         </w:rPr>
@@ -1905,7 +1917,6 @@
             <w:spacing w:line="240" w:lineRule="auto"/>
             <w:rPr>
               <w:rFonts w:ascii="Arial" w:hAnsi="Arial" w:cs="Arial"/>
-              <w:sz w:val="22"/>
               <w:szCs w:val="22"/>
             </w:rPr>
           </w:pPr>
@@ -4241,8 +4252,7 @@
         <w:pStyle w:val="Ttulo1"/>
         <w:spacing w:line="480" w:lineRule="auto"/>
         <w:rPr>
-          <w:rFonts w:ascii="Arial" w:hAnsi="Arial" w:cs="Arial"/>
-          <w:sz w:val="22"/>
+          <w:rFonts w:cs="Arial"/>
           <w:szCs w:val="22"/>
         </w:rPr>
       </w:pPr>
@@ -4251,8 +4261,7 @@
       <w:bookmarkEnd w:id="0"/>
       <w:r>
         <w:rPr>
-          <w:rFonts w:ascii="Arial" w:hAnsi="Arial" w:cs="Arial"/>
-          <w:sz w:val="22"/>
+          <w:rFonts w:cs="Arial"/>
           <w:szCs w:val="22"/>
         </w:rPr>
         <w:lastRenderedPageBreak/>
@@ -4261,8 +4270,7 @@
       <w:bookmarkEnd w:id="1"/>
       <w:r>
         <w:rPr>
-          <w:rFonts w:ascii="Arial" w:hAnsi="Arial" w:cs="Arial"/>
-          <w:sz w:val="22"/>
+          <w:rFonts w:cs="Arial"/>
           <w:szCs w:val="22"/>
         </w:rPr>
         <w:t xml:space="preserve"> </w:t>
@@ -4478,8 +4486,7 @@
         <w:spacing w:before="0" w:line="480" w:lineRule="auto"/>
         <w:jc w:val="both"/>
         <w:rPr>
-          <w:rFonts w:ascii="Arial" w:hAnsi="Arial" w:cs="Arial"/>
-          <w:sz w:val="22"/>
+          <w:rFonts w:cs="Arial"/>
           <w:szCs w:val="22"/>
         </w:rPr>
       </w:pPr>
@@ -4488,8 +4495,7 @@
       <w:bookmarkEnd w:id="2"/>
       <w:r>
         <w:rPr>
-          <w:rFonts w:ascii="Arial" w:hAnsi="Arial" w:cs="Arial"/>
-          <w:sz w:val="22"/>
+          <w:rFonts w:cs="Arial"/>
           <w:szCs w:val="22"/>
         </w:rPr>
         <w:t>Planteamiento del problema</w:t>
@@ -4508,16 +4514,14 @@
         <w:spacing w:before="0" w:line="480" w:lineRule="auto"/>
         <w:jc w:val="both"/>
         <w:rPr>
-          <w:rFonts w:ascii="Arial" w:hAnsi="Arial" w:cs="Arial"/>
-          <w:sz w:val="22"/>
+          <w:rFonts w:cs="Arial"/>
           <w:szCs w:val="22"/>
         </w:rPr>
       </w:pPr>
       <w:bookmarkStart w:id="5" w:name="_Toc122099522"/>
       <w:r>
         <w:rPr>
-          <w:rFonts w:ascii="Arial" w:hAnsi="Arial" w:cs="Arial"/>
-          <w:sz w:val="22"/>
+          <w:rFonts w:cs="Arial"/>
           <w:szCs w:val="22"/>
         </w:rPr>
         <w:t>Formulación del problema</w:t>
@@ -4525,8 +4529,7 @@
       <w:bookmarkEnd w:id="5"/>
       <w:r>
         <w:rPr>
-          <w:rFonts w:ascii="Arial" w:hAnsi="Arial" w:cs="Arial"/>
-          <w:sz w:val="22"/>
+          <w:rFonts w:cs="Arial"/>
           <w:szCs w:val="22"/>
         </w:rPr>
         <w:t xml:space="preserve"> </w:t>
@@ -4599,8 +4602,7 @@
         </w:numPr>
         <w:spacing w:line="480" w:lineRule="auto"/>
         <w:rPr>
-          <w:rFonts w:ascii="Arial" w:hAnsi="Arial" w:cs="Arial"/>
-          <w:sz w:val="22"/>
+          <w:rFonts w:cs="Arial"/>
           <w:szCs w:val="22"/>
         </w:rPr>
       </w:pPr>
@@ -4609,8 +4611,7 @@
       <w:bookmarkEnd w:id="6"/>
       <w:r>
         <w:rPr>
-          <w:rFonts w:ascii="Arial" w:hAnsi="Arial" w:cs="Arial"/>
-          <w:sz w:val="22"/>
+          <w:rFonts w:cs="Arial"/>
           <w:szCs w:val="22"/>
         </w:rPr>
         <w:t>Justificación</w:t>
@@ -4685,16 +4686,14 @@
         <w:pStyle w:val="Ttulo1"/>
         <w:spacing w:line="480" w:lineRule="auto"/>
         <w:rPr>
-          <w:rFonts w:ascii="Arial" w:hAnsi="Arial" w:cs="Arial"/>
-          <w:sz w:val="22"/>
+          <w:rFonts w:cs="Arial"/>
           <w:szCs w:val="22"/>
         </w:rPr>
       </w:pPr>
       <w:bookmarkStart w:id="8" w:name="_Toc122099524"/>
       <w:r>
         <w:rPr>
-          <w:rFonts w:ascii="Arial" w:hAnsi="Arial" w:cs="Arial"/>
-          <w:sz w:val="22"/>
+          <w:rFonts w:cs="Arial"/>
           <w:szCs w:val="22"/>
         </w:rPr>
         <w:lastRenderedPageBreak/>
@@ -4711,8 +4710,7 @@
         </w:numPr>
         <w:spacing w:before="0" w:line="480" w:lineRule="auto"/>
         <w:rPr>
-          <w:rFonts w:ascii="Arial" w:hAnsi="Arial" w:cs="Arial"/>
-          <w:sz w:val="22"/>
+          <w:rFonts w:cs="Arial"/>
           <w:szCs w:val="22"/>
         </w:rPr>
       </w:pPr>
@@ -4721,8 +4719,7 @@
       <w:bookmarkEnd w:id="9"/>
       <w:r>
         <w:rPr>
-          <w:rFonts w:ascii="Arial" w:hAnsi="Arial" w:cs="Arial"/>
-          <w:sz w:val="22"/>
+          <w:rFonts w:cs="Arial"/>
           <w:szCs w:val="22"/>
         </w:rPr>
         <w:t>Objetivo general</w:t>
@@ -4796,8 +4793,16 @@
         <w:rPr>
           <w:rFonts w:ascii="Arial" w:eastAsia="Times New Roman" w:hAnsi="Arial" w:cs="Arial"/>
         </w:rPr>
-        <w:t>brindar información de la empresa y servicios a los visitantes; además del agendamiento de citas y venta de paquetes nutricionales online.</w:t>
-      </w:r>
+        <w:t xml:space="preserve">brindar </w:t>
+      </w:r>
+      <w:bookmarkStart w:id="11" w:name="_Hlk123816981"/>
+      <w:r>
+        <w:rPr>
+          <w:rFonts w:ascii="Arial" w:eastAsia="Times New Roman" w:hAnsi="Arial" w:cs="Arial"/>
+        </w:rPr>
+        <w:t>información de la empresa y servicios a los visitantes; además del agendamiento de citas y venta de paquetes nutricionales online.</w:t>
+      </w:r>
+      <w:bookmarkEnd w:id="11"/>
     </w:p>
     <w:p>
       <w:pPr>
@@ -4809,23 +4814,21 @@
         <w:spacing w:before="0" w:line="480" w:lineRule="auto"/>
         <w:jc w:val="both"/>
         <w:rPr>
-          <w:rFonts w:ascii="Arial" w:hAnsi="Arial" w:cs="Arial"/>
-          <w:sz w:val="22"/>
+          <w:rFonts w:cs="Arial"/>
           <w:szCs w:val="22"/>
         </w:rPr>
       </w:pPr>
-      <w:bookmarkStart w:id="11" w:name="_heading=h.1ksv4uv" w:colFirst="0" w:colLast="0"/>
-      <w:bookmarkStart w:id="12" w:name="_Toc122099526"/>
-      <w:bookmarkEnd w:id="11"/>
-      <w:r>
-        <w:rPr>
-          <w:rFonts w:ascii="Arial" w:hAnsi="Arial" w:cs="Arial"/>
-          <w:sz w:val="22"/>
+      <w:bookmarkStart w:id="12" w:name="_heading=h.1ksv4uv" w:colFirst="0" w:colLast="0"/>
+      <w:bookmarkStart w:id="13" w:name="_Toc122099526"/>
+      <w:bookmarkEnd w:id="12"/>
+      <w:r>
+        <w:rPr>
+          <w:rFonts w:cs="Arial"/>
           <w:szCs w:val="22"/>
         </w:rPr>
         <w:t>Objetivos específicos</w:t>
       </w:r>
-      <w:bookmarkEnd w:id="12"/>
+      <w:bookmarkEnd w:id="13"/>
     </w:p>
     <w:p>
       <w:pPr>
@@ -4923,27 +4926,24 @@
         <w:spacing w:before="0" w:line="480" w:lineRule="auto"/>
         <w:jc w:val="both"/>
         <w:rPr>
-          <w:rFonts w:ascii="Arial" w:hAnsi="Arial" w:cs="Arial"/>
-          <w:sz w:val="22"/>
+          <w:rFonts w:cs="Arial"/>
           <w:szCs w:val="22"/>
         </w:rPr>
       </w:pPr>
-      <w:bookmarkStart w:id="13" w:name="_heading=h.44sinio" w:colFirst="0" w:colLast="0"/>
-      <w:bookmarkStart w:id="14" w:name="_Toc122099527"/>
-      <w:bookmarkEnd w:id="13"/>
-      <w:r>
-        <w:rPr>
-          <w:rFonts w:ascii="Arial" w:hAnsi="Arial" w:cs="Arial"/>
-          <w:sz w:val="22"/>
+      <w:bookmarkStart w:id="14" w:name="_heading=h.44sinio" w:colFirst="0" w:colLast="0"/>
+      <w:bookmarkStart w:id="15" w:name="_Toc122099527"/>
+      <w:bookmarkEnd w:id="14"/>
+      <w:r>
+        <w:rPr>
+          <w:rFonts w:cs="Arial"/>
           <w:szCs w:val="22"/>
         </w:rPr>
         <w:t>Alcance</w:t>
       </w:r>
-      <w:bookmarkEnd w:id="14"/>
-      <w:r>
-        <w:rPr>
-          <w:rFonts w:ascii="Arial" w:hAnsi="Arial" w:cs="Arial"/>
-          <w:sz w:val="22"/>
+      <w:bookmarkEnd w:id="15"/>
+      <w:r>
+        <w:rPr>
+          <w:rFonts w:cs="Arial"/>
           <w:szCs w:val="22"/>
         </w:rPr>
         <w:t xml:space="preserve"> </w:t>
@@ -5934,8 +5934,17 @@
           <w:rFonts w:ascii="Arial" w:eastAsia="Book Antiqua" w:hAnsi="Arial" w:cs="Arial"/>
           <w:color w:val="000000"/>
         </w:rPr>
-        <w:t xml:space="preserve"> podrá realizar el agendamiento de citas (a través la sección perfil de usuario) dependiendo de la disponibilidad de la hora y especialista. La cita se agendará de manera automática mediante archivos .ics</w:t>
-      </w:r>
+        <w:t xml:space="preserve"> podrá realizar el agendamiento de citas (a través la sección perfil de usuario) dependiendo de la disponibilidad de la hora y especialista. La cita se agendará de manera automática mediante archivos .</w:t>
+      </w:r>
+      <w:proofErr w:type="spellStart"/>
+      <w:r>
+        <w:rPr>
+          <w:rFonts w:ascii="Arial" w:eastAsia="Book Antiqua" w:hAnsi="Arial" w:cs="Arial"/>
+          <w:color w:val="000000"/>
+        </w:rPr>
+        <w:t>ics</w:t>
+      </w:r>
+      <w:proofErr w:type="spellEnd"/>
     </w:p>
     <w:p>
       <w:pPr>
@@ -6008,21 +6017,19 @@
       <w:pPr>
         <w:pStyle w:val="Ttulo1"/>
         <w:rPr>
-          <w:rFonts w:ascii="Arial" w:hAnsi="Arial" w:cs="Arial"/>
-          <w:sz w:val="22"/>
+          <w:rFonts w:cs="Arial"/>
           <w:szCs w:val="22"/>
         </w:rPr>
       </w:pPr>
-      <w:bookmarkStart w:id="15" w:name="_Toc122099528"/>
-      <w:r>
-        <w:rPr>
-          <w:rFonts w:ascii="Arial" w:hAnsi="Arial" w:cs="Arial"/>
-          <w:sz w:val="22"/>
+      <w:bookmarkStart w:id="16" w:name="_Toc122099528"/>
+      <w:r>
+        <w:rPr>
+          <w:rFonts w:cs="Arial"/>
           <w:szCs w:val="22"/>
         </w:rPr>
         <w:t>Metodología</w:t>
       </w:r>
-      <w:bookmarkEnd w:id="15"/>
+      <w:bookmarkEnd w:id="16"/>
     </w:p>
     <w:p>
       <w:pPr>
@@ -6032,77 +6039,68 @@
           <w:numId w:val="8"/>
         </w:numPr>
         <w:rPr>
-          <w:rFonts w:ascii="Arial" w:hAnsi="Arial" w:cs="Arial"/>
-          <w:sz w:val="22"/>
+          <w:rFonts w:cs="Arial"/>
           <w:szCs w:val="22"/>
         </w:rPr>
       </w:pPr>
-      <w:bookmarkStart w:id="16" w:name="_Toc122099529"/>
-      <w:r>
-        <w:rPr>
-          <w:rFonts w:ascii="Arial" w:hAnsi="Arial" w:cs="Arial"/>
-          <w:sz w:val="22"/>
+      <w:bookmarkStart w:id="17" w:name="_Toc122099529"/>
+      <w:r>
+        <w:rPr>
+          <w:rFonts w:cs="Arial"/>
           <w:szCs w:val="22"/>
         </w:rPr>
         <w:t>Metodología (Marco de trabajo 5</w:t>
       </w:r>
       <w:r>
         <w:rPr>
-          <w:rFonts w:ascii="Arial" w:hAnsi="Arial" w:cs="Arial"/>
-          <w:sz w:val="22"/>
+          <w:rFonts w:cs="Arial"/>
           <w:szCs w:val="22"/>
         </w:rPr>
         <w:t>W</w:t>
       </w:r>
       <w:r>
         <w:rPr>
-          <w:rFonts w:ascii="Arial" w:hAnsi="Arial" w:cs="Arial"/>
-          <w:sz w:val="22"/>
+          <w:rFonts w:cs="Arial"/>
           <w:szCs w:val="22"/>
         </w:rPr>
         <w:t xml:space="preserve"> </w:t>
       </w:r>
       <w:r>
         <w:rPr>
-          <w:rFonts w:ascii="Arial" w:hAnsi="Arial" w:cs="Arial"/>
-          <w:sz w:val="22"/>
+          <w:rFonts w:cs="Arial"/>
           <w:szCs w:val="22"/>
         </w:rPr>
         <w:t>+</w:t>
       </w:r>
       <w:r>
         <w:rPr>
-          <w:rFonts w:ascii="Arial" w:hAnsi="Arial" w:cs="Arial"/>
-          <w:sz w:val="22"/>
+          <w:rFonts w:cs="Arial"/>
           <w:szCs w:val="22"/>
         </w:rPr>
         <w:t xml:space="preserve"> </w:t>
       </w:r>
       <w:r>
         <w:rPr>
-          <w:rFonts w:ascii="Arial" w:hAnsi="Arial" w:cs="Arial"/>
-          <w:sz w:val="22"/>
+          <w:rFonts w:cs="Arial"/>
           <w:szCs w:val="22"/>
         </w:rPr>
         <w:t>2</w:t>
       </w:r>
       <w:r>
         <w:rPr>
-          <w:rFonts w:ascii="Arial" w:hAnsi="Arial" w:cs="Arial"/>
-          <w:sz w:val="22"/>
+          <w:rFonts w:cs="Arial"/>
           <w:szCs w:val="22"/>
         </w:rPr>
         <w:t>H</w:t>
       </w:r>
       <w:r>
         <w:rPr>
-          <w:rFonts w:ascii="Arial" w:hAnsi="Arial" w:cs="Arial"/>
-          <w:sz w:val="22"/>
+          <w:rFonts w:cs="Arial"/>
           <w:szCs w:val="22"/>
         </w:rPr>
         <w:t>)</w:t>
       </w:r>
-      <w:bookmarkEnd w:id="16"/>
+      <w:bookmarkEnd w:id="17"/>
     </w:p>
     <w:p>
       <w:pPr>
@@ -6279,7 +6277,23 @@
                 <w:rFonts w:ascii="Arial" w:eastAsia="Times New Roman" w:hAnsi="Arial" w:cs="Arial"/>
                 <w:b/>
               </w:rPr>
-              <w:t>¿What?</w:t>
+              <w:t>¿</w:t>
+            </w:r>
+            <w:proofErr w:type="spellStart"/>
+            <w:r>
+              <w:rPr>
+                <w:rFonts w:ascii="Arial" w:eastAsia="Times New Roman" w:hAnsi="Arial" w:cs="Arial"/>
+                <w:b/>
+              </w:rPr>
+              <w:t>What</w:t>
+            </w:r>
+            <w:proofErr w:type="spellEnd"/>
+            <w:r>
+              <w:rPr>
+                <w:rFonts w:ascii="Arial" w:eastAsia="Times New Roman" w:hAnsi="Arial" w:cs="Arial"/>
+                <w:b/>
+              </w:rPr>
+              <w:t>?</w:t>
             </w:r>
           </w:p>
           <w:p>
@@ -6358,7 +6372,23 @@
                 <w:b/>
               </w:rPr>
               <w:lastRenderedPageBreak/>
-              <w:t>¿Why?</w:t>
+              <w:t>¿</w:t>
+            </w:r>
+            <w:proofErr w:type="spellStart"/>
+            <w:r>
+              <w:rPr>
+                <w:rFonts w:ascii="Arial" w:eastAsia="Times New Roman" w:hAnsi="Arial" w:cs="Arial"/>
+                <w:b/>
+              </w:rPr>
+              <w:t>Why</w:t>
+            </w:r>
+            <w:proofErr w:type="spellEnd"/>
+            <w:r>
+              <w:rPr>
+                <w:rFonts w:ascii="Arial" w:eastAsia="Times New Roman" w:hAnsi="Arial" w:cs="Arial"/>
+                <w:b/>
+              </w:rPr>
+              <w:t>?</w:t>
             </w:r>
           </w:p>
           <w:p>
@@ -6448,7 +6478,23 @@
                 <w:rFonts w:ascii="Arial" w:eastAsia="Times New Roman" w:hAnsi="Arial" w:cs="Arial"/>
                 <w:b/>
               </w:rPr>
-              <w:t>¿Where?</w:t>
+              <w:t>¿</w:t>
+            </w:r>
+            <w:proofErr w:type="spellStart"/>
+            <w:r>
+              <w:rPr>
+                <w:rFonts w:ascii="Arial" w:eastAsia="Times New Roman" w:hAnsi="Arial" w:cs="Arial"/>
+                <w:b/>
+              </w:rPr>
+              <w:t>Where</w:t>
+            </w:r>
+            <w:proofErr w:type="spellEnd"/>
+            <w:r>
+              <w:rPr>
+                <w:rFonts w:ascii="Arial" w:eastAsia="Times New Roman" w:hAnsi="Arial" w:cs="Arial"/>
+                <w:b/>
+              </w:rPr>
+              <w:t>?</w:t>
             </w:r>
           </w:p>
           <w:p>
@@ -6489,7 +6535,21 @@
               <w:rPr>
                 <w:rFonts w:ascii="Arial" w:eastAsia="Times New Roman" w:hAnsi="Arial" w:cs="Arial"/>
               </w:rPr>
-              <w:t xml:space="preserve">Para el desarrollo colaborativo del proyecto se utilizará la herramienta GitHub y el IDE Visual Studio Code; a fin de realizar la codificación a través de VSC y sincronizarlo con el repositorio en GitHub. </w:t>
+              <w:t xml:space="preserve">Para el desarrollo colaborativo del proyecto se utilizará la herramienta GitHub y el IDE Visual Studio </w:t>
+            </w:r>
+            <w:proofErr w:type="spellStart"/>
+            <w:r>
+              <w:rPr>
+                <w:rFonts w:ascii="Arial" w:eastAsia="Times New Roman" w:hAnsi="Arial" w:cs="Arial"/>
+              </w:rPr>
+              <w:t>Code</w:t>
+            </w:r>
+            <w:proofErr w:type="spellEnd"/>
+            <w:r>
+              <w:rPr>
+                <w:rFonts w:ascii="Arial" w:eastAsia="Times New Roman" w:hAnsi="Arial" w:cs="Arial"/>
+              </w:rPr>
+              <w:t xml:space="preserve">; a fin de realizar la codificación a través de VSC y sincronizarlo con el repositorio en GitHub. </w:t>
             </w:r>
           </w:p>
         </w:tc>
@@ -6520,7 +6580,23 @@
                 <w:rFonts w:ascii="Arial" w:eastAsia="Times New Roman" w:hAnsi="Arial" w:cs="Arial"/>
                 <w:b/>
               </w:rPr>
-              <w:t>¿When?</w:t>
+              <w:t>¿</w:t>
+            </w:r>
+            <w:proofErr w:type="spellStart"/>
+            <w:r>
+              <w:rPr>
+                <w:rFonts w:ascii="Arial" w:eastAsia="Times New Roman" w:hAnsi="Arial" w:cs="Arial"/>
+                <w:b/>
+              </w:rPr>
+              <w:t>When</w:t>
+            </w:r>
+            <w:proofErr w:type="spellEnd"/>
+            <w:r>
+              <w:rPr>
+                <w:rFonts w:ascii="Arial" w:eastAsia="Times New Roman" w:hAnsi="Arial" w:cs="Arial"/>
+                <w:b/>
+              </w:rPr>
+              <w:t>?</w:t>
             </w:r>
           </w:p>
           <w:p>
@@ -6664,7 +6740,23 @@
                 <w:rFonts w:ascii="Arial" w:eastAsia="Times New Roman" w:hAnsi="Arial" w:cs="Arial"/>
                 <w:b/>
               </w:rPr>
-              <w:t>¿How?</w:t>
+              <w:t>¿</w:t>
+            </w:r>
+            <w:proofErr w:type="spellStart"/>
+            <w:r>
+              <w:rPr>
+                <w:rFonts w:ascii="Arial" w:eastAsia="Times New Roman" w:hAnsi="Arial" w:cs="Arial"/>
+                <w:b/>
+              </w:rPr>
+              <w:t>How</w:t>
+            </w:r>
+            <w:proofErr w:type="spellEnd"/>
+            <w:r>
+              <w:rPr>
+                <w:rFonts w:ascii="Arial" w:eastAsia="Times New Roman" w:hAnsi="Arial" w:cs="Arial"/>
+                <w:b/>
+              </w:rPr>
+              <w:t>?</w:t>
             </w:r>
           </w:p>
           <w:p>
@@ -6742,7 +6834,21 @@
               <w:rPr>
                 <w:rFonts w:ascii="Arial" w:eastAsia="Times New Roman" w:hAnsi="Arial" w:cs="Arial"/>
               </w:rPr>
-              <w:t>, leguajes (de marcado, diseño y programación)</w:t>
+              <w:t>, leguajes (</w:t>
+            </w:r>
+            <w:bookmarkStart w:id="18" w:name="_Hlk123814128"/>
+            <w:r>
+              <w:rPr>
+                <w:rFonts w:ascii="Arial" w:eastAsia="Times New Roman" w:hAnsi="Arial" w:cs="Arial"/>
+              </w:rPr>
+              <w:t>de marcado, diseño y programación</w:t>
+            </w:r>
+            <w:bookmarkEnd w:id="18"/>
+            <w:r>
+              <w:rPr>
+                <w:rFonts w:ascii="Arial" w:eastAsia="Times New Roman" w:hAnsi="Arial" w:cs="Arial"/>
+              </w:rPr>
+              <w:t>)</w:t>
             </w:r>
             <w:r>
               <w:rPr>
@@ -6797,7 +6903,39 @@
                 <w:rFonts w:ascii="Arial" w:eastAsia="Times New Roman" w:hAnsi="Arial" w:cs="Arial"/>
                 <w:b/>
               </w:rPr>
-              <w:t>¿How much?</w:t>
+              <w:t>¿</w:t>
+            </w:r>
+            <w:proofErr w:type="spellStart"/>
+            <w:r>
+              <w:rPr>
+                <w:rFonts w:ascii="Arial" w:eastAsia="Times New Roman" w:hAnsi="Arial" w:cs="Arial"/>
+                <w:b/>
+              </w:rPr>
+              <w:t>How</w:t>
+            </w:r>
+            <w:proofErr w:type="spellEnd"/>
+            <w:r>
+              <w:rPr>
+                <w:rFonts w:ascii="Arial" w:eastAsia="Times New Roman" w:hAnsi="Arial" w:cs="Arial"/>
+                <w:b/>
+              </w:rPr>
+              <w:t xml:space="preserve"> </w:t>
+            </w:r>
+            <w:proofErr w:type="spellStart"/>
+            <w:r>
+              <w:rPr>
+                <w:rFonts w:ascii="Arial" w:eastAsia="Times New Roman" w:hAnsi="Arial" w:cs="Arial"/>
+                <w:b/>
+              </w:rPr>
+              <w:t>much</w:t>
+            </w:r>
+            <w:proofErr w:type="spellEnd"/>
+            <w:r>
+              <w:rPr>
+                <w:rFonts w:ascii="Arial" w:eastAsia="Times New Roman" w:hAnsi="Arial" w:cs="Arial"/>
+                <w:b/>
+              </w:rPr>
+              <w:t>?</w:t>
             </w:r>
           </w:p>
           <w:p>
@@ -6882,66 +7020,473 @@
     <w:p>
       <w:pPr>
         <w:pStyle w:val="Ttulo1"/>
-        <w:rPr>
-          <w:rFonts w:ascii="Arial" w:hAnsi="Arial" w:cs="Arial"/>
-          <w:sz w:val="22"/>
+        <w:spacing w:before="0" w:line="480" w:lineRule="auto"/>
+        <w:rPr>
+          <w:rFonts w:cs="Arial"/>
           <w:szCs w:val="22"/>
         </w:rPr>
       </w:pPr>
-      <w:bookmarkStart w:id="17" w:name="_Toc122099530"/>
-      <w:r>
-        <w:rPr>
-          <w:rFonts w:ascii="Arial" w:hAnsi="Arial" w:cs="Arial"/>
-          <w:sz w:val="22"/>
+      <w:bookmarkStart w:id="19" w:name="_Toc122099530"/>
+      <w:r>
+        <w:rPr>
+          <w:rFonts w:cs="Arial"/>
           <w:szCs w:val="22"/>
-          <w:highlight w:val="yellow"/>
         </w:rPr>
         <w:lastRenderedPageBreak/>
         <w:t>Ideas a Defender</w:t>
       </w:r>
-      <w:bookmarkEnd w:id="17"/>
+      <w:bookmarkEnd w:id="19"/>
     </w:p>
     <w:p>
       <w:pPr>
         <w:pStyle w:val="Ttulo1"/>
+        <w:numPr>
+          <w:ilvl w:val="0"/>
+          <w:numId w:val="0"/>
+        </w:numPr>
+        <w:spacing w:before="0" w:line="480" w:lineRule="auto"/>
+        <w:ind w:left="720"/>
+        <w:rPr>
+          <w:rFonts w:cs="Arial"/>
+          <w:b w:val="0"/>
+          <w:bCs/>
+          <w:szCs w:val="22"/>
+        </w:rPr>
+      </w:pPr>
+      <w:r>
+        <w:rPr>
+          <w:rFonts w:cs="Arial"/>
+          <w:szCs w:val="22"/>
+        </w:rPr>
+        <w:t>6.1. Idea 1</w:t>
+      </w:r>
+      <w:r>
+        <w:rPr>
+          <w:rFonts w:cs="Arial"/>
+          <w:szCs w:val="22"/>
+        </w:rPr>
+        <w:t>.</w:t>
+      </w:r>
+      <w:r>
+        <w:rPr>
+          <w:rFonts w:cs="Arial"/>
+          <w:szCs w:val="22"/>
+        </w:rPr>
+        <w:t xml:space="preserve"> </w:t>
+      </w:r>
+      <w:r>
+        <w:rPr>
+          <w:rFonts w:cs="Arial"/>
+          <w:b w:val="0"/>
+          <w:bCs/>
+          <w:szCs w:val="22"/>
+        </w:rPr>
+        <w:t>En el diseño y durante l</w:t>
+      </w:r>
+      <w:r>
+        <w:rPr>
+          <w:rFonts w:cs="Arial"/>
+          <w:b w:val="0"/>
+          <w:bCs/>
+          <w:szCs w:val="22"/>
+        </w:rPr>
+        <w:t>a codificación,</w:t>
+      </w:r>
+      <w:r>
+        <w:rPr>
+          <w:rFonts w:cs="Arial"/>
+          <w:b w:val="0"/>
+          <w:bCs/>
+          <w:szCs w:val="22"/>
+        </w:rPr>
+        <w:t xml:space="preserve"> se debe</w:t>
+      </w:r>
+      <w:r>
+        <w:rPr>
+          <w:rFonts w:cs="Arial"/>
+          <w:b w:val="0"/>
+          <w:bCs/>
+          <w:szCs w:val="22"/>
+        </w:rPr>
+        <w:t>n aplicar</w:t>
+      </w:r>
+      <w:r>
+        <w:rPr>
+          <w:rFonts w:cs="Arial"/>
+          <w:b w:val="0"/>
+          <w:bCs/>
+          <w:szCs w:val="22"/>
+        </w:rPr>
+        <w:t xml:space="preserve"> </w:t>
+      </w:r>
+      <w:r>
+        <w:rPr>
+          <w:rFonts w:cs="Arial"/>
+          <w:b w:val="0"/>
+          <w:bCs/>
+          <w:szCs w:val="22"/>
+        </w:rPr>
+        <w:t>normas, principios, estándares</w:t>
+      </w:r>
+      <w:r>
+        <w:rPr>
+          <w:rFonts w:cs="Arial"/>
+          <w:b w:val="0"/>
+          <w:bCs/>
+          <w:szCs w:val="22"/>
+        </w:rPr>
+        <w:t>, modelos</w:t>
+      </w:r>
+      <w:r>
+        <w:rPr>
+          <w:rFonts w:cs="Arial"/>
+          <w:b w:val="0"/>
+          <w:bCs/>
+          <w:szCs w:val="22"/>
+        </w:rPr>
+        <w:t xml:space="preserve"> y metodologías que</w:t>
+      </w:r>
+      <w:r>
+        <w:rPr>
+          <w:rFonts w:cs="Arial"/>
+          <w:b w:val="0"/>
+          <w:bCs/>
+          <w:szCs w:val="22"/>
+        </w:rPr>
+        <w:t xml:space="preserve"> permitan el desarrollo de una aplicación </w:t>
+      </w:r>
+      <w:r>
+        <w:rPr>
+          <w:rFonts w:cs="Arial"/>
+          <w:b w:val="0"/>
+          <w:bCs/>
+          <w:szCs w:val="22"/>
+        </w:rPr>
+        <w:t>web usable y accesible.</w:t>
+      </w:r>
+    </w:p>
+    <w:p>
+      <w:pPr>
+        <w:pStyle w:val="Ttulo1"/>
+        <w:numPr>
+          <w:ilvl w:val="0"/>
+          <w:numId w:val="0"/>
+        </w:numPr>
+        <w:spacing w:before="0" w:line="480" w:lineRule="auto"/>
+        <w:ind w:left="720"/>
+        <w:rPr>
+          <w:b w:val="0"/>
+          <w:bCs/>
+        </w:rPr>
+      </w:pPr>
+      <w:r>
+        <w:rPr>
+          <w:rFonts w:cs="Arial"/>
+        </w:rPr>
+        <w:t>6.</w:t>
+      </w:r>
+      <w:r>
+        <w:t>2. Idea 2</w:t>
+      </w:r>
+      <w:r>
+        <w:t>.</w:t>
+      </w:r>
+      <w:r>
+        <w:t xml:space="preserve"> </w:t>
+      </w:r>
+      <w:r>
+        <w:rPr>
+          <w:b w:val="0"/>
+          <w:bCs/>
+        </w:rPr>
+        <w:t xml:space="preserve">El uso de </w:t>
+      </w:r>
+      <w:r>
+        <w:rPr>
+          <w:b w:val="0"/>
+          <w:bCs/>
+        </w:rPr>
+        <w:t xml:space="preserve">lenguajes </w:t>
+      </w:r>
+      <w:r>
+        <w:rPr>
+          <w:b w:val="0"/>
+          <w:bCs/>
+        </w:rPr>
+        <w:t>(</w:t>
+      </w:r>
+      <w:r>
+        <w:rPr>
+          <w:b w:val="0"/>
+          <w:bCs/>
+        </w:rPr>
+        <w:t>marcado, diseño y programación</w:t>
+      </w:r>
+      <w:r>
+        <w:rPr>
+          <w:b w:val="0"/>
+          <w:bCs/>
+        </w:rPr>
+        <w:t>), software y hardware adecuado para cada proyecto; contribuye a la publicación de una aplicación segura, escalable, actualizable y robusta</w:t>
+      </w:r>
+      <w:r>
+        <w:rPr>
+          <w:b w:val="0"/>
+          <w:bCs/>
+        </w:rPr>
+        <w:t>.</w:t>
+      </w:r>
+    </w:p>
+    <w:p>
+      <w:pPr>
+        <w:pStyle w:val="Ttulo1"/>
+        <w:numPr>
+          <w:ilvl w:val="0"/>
+          <w:numId w:val="0"/>
+        </w:numPr>
+        <w:spacing w:before="0" w:line="480" w:lineRule="auto"/>
+        <w:ind w:left="720"/>
+        <w:rPr>
+          <w:b w:val="0"/>
+          <w:bCs/>
+        </w:rPr>
+      </w:pPr>
+      <w:r>
+        <w:rPr>
+          <w:rFonts w:cs="Arial"/>
+        </w:rPr>
+        <w:t>6.</w:t>
+      </w:r>
+      <w:r>
+        <w:t>3. Idea 3</w:t>
+      </w:r>
+      <w:r>
+        <w:t>.</w:t>
+      </w:r>
+      <w:r>
+        <w:t xml:space="preserve"> </w:t>
+      </w:r>
+      <w:r>
+        <w:rPr>
+          <w:b w:val="0"/>
+          <w:bCs/>
+        </w:rPr>
+        <w:t>Determinar</w:t>
+      </w:r>
+      <w:r>
+        <w:rPr>
+          <w:b w:val="0"/>
+          <w:bCs/>
+        </w:rPr>
+        <w:t xml:space="preserve"> correctamente</w:t>
+      </w:r>
+      <w:r>
+        <w:rPr>
+          <w:b w:val="0"/>
+          <w:bCs/>
+        </w:rPr>
+        <w:t xml:space="preserve"> </w:t>
+      </w:r>
+      <w:r>
+        <w:rPr>
+          <w:b w:val="0"/>
+          <w:bCs/>
+        </w:rPr>
+        <w:t>l</w:t>
+      </w:r>
+      <w:r>
+        <w:rPr>
+          <w:b w:val="0"/>
+          <w:bCs/>
+        </w:rPr>
+        <w:t xml:space="preserve">os requisitos </w:t>
+      </w:r>
+      <w:r>
+        <w:rPr>
+          <w:b w:val="0"/>
+          <w:bCs/>
+        </w:rPr>
+        <w:t>y casos de uso</w:t>
+      </w:r>
+      <w:r>
+        <w:rPr>
+          <w:b w:val="0"/>
+          <w:bCs/>
+        </w:rPr>
+        <w:t xml:space="preserve"> de</w:t>
+      </w:r>
+      <w:r>
+        <w:rPr>
+          <w:b w:val="0"/>
+          <w:bCs/>
+        </w:rPr>
+        <w:t>l</w:t>
+      </w:r>
+      <w:r>
+        <w:rPr>
+          <w:b w:val="0"/>
+          <w:bCs/>
+        </w:rPr>
+        <w:t xml:space="preserve"> proyecto</w:t>
+      </w:r>
+      <w:r>
+        <w:rPr>
+          <w:b w:val="0"/>
+          <w:bCs/>
+        </w:rPr>
+        <w:t>;</w:t>
+      </w:r>
+      <w:r>
+        <w:rPr>
+          <w:b w:val="0"/>
+          <w:bCs/>
+        </w:rPr>
+        <w:t xml:space="preserve"> </w:t>
+      </w:r>
+      <w:r>
+        <w:rPr>
+          <w:b w:val="0"/>
+          <w:bCs/>
+        </w:rPr>
+        <w:t xml:space="preserve">favorecen al desarrollo de una aplicación web </w:t>
+      </w:r>
+      <w:r>
+        <w:rPr>
+          <w:b w:val="0"/>
+          <w:bCs/>
+        </w:rPr>
+        <w:t>fiable, eficiente y rentable.</w:t>
+      </w:r>
+    </w:p>
+    <w:p>
+      <w:pPr>
+        <w:pStyle w:val="Ttulo1"/>
+        <w:spacing w:before="0" w:line="480" w:lineRule="auto"/>
+        <w:rPr>
+          <w:rFonts w:cs="Arial"/>
+          <w:szCs w:val="22"/>
+        </w:rPr>
+      </w:pPr>
+      <w:bookmarkStart w:id="20" w:name="_Toc122099531"/>
+      <w:r>
+        <w:rPr>
+          <w:rFonts w:cs="Arial"/>
+          <w:szCs w:val="22"/>
+        </w:rPr>
+        <w:t>Resultados Esperados</w:t>
+      </w:r>
+      <w:bookmarkEnd w:id="20"/>
+    </w:p>
+    <w:p>
+      <w:pPr>
+        <w:pStyle w:val="Prrafodelista"/>
+        <w:numPr>
+          <w:ilvl w:val="0"/>
+          <w:numId w:val="18"/>
+        </w:numPr>
+        <w:spacing w:line="480" w:lineRule="auto"/>
         <w:rPr>
           <w:rFonts w:ascii="Arial" w:hAnsi="Arial" w:cs="Arial"/>
-          <w:sz w:val="22"/>
+        </w:rPr>
+      </w:pPr>
+      <w:r>
+        <w:rPr>
+          <w:rFonts w:ascii="Arial" w:hAnsi="Arial" w:cs="Arial"/>
+        </w:rPr>
+        <w:t xml:space="preserve">Aplicación web para Saga Nutrition, que brinde </w:t>
+      </w:r>
+      <w:r>
+        <w:rPr>
+          <w:rFonts w:ascii="Arial" w:hAnsi="Arial" w:cs="Arial"/>
+        </w:rPr>
+        <w:t>información de la empresa y servicios a los visitantes; además del agendamiento de citas y venta de paquetes nutricionales online.</w:t>
+      </w:r>
+    </w:p>
+    <w:p>
+      <w:pPr>
+        <w:pStyle w:val="Prrafodelista"/>
+        <w:numPr>
+          <w:ilvl w:val="0"/>
+          <w:numId w:val="18"/>
+        </w:numPr>
+        <w:spacing w:line="480" w:lineRule="auto"/>
+        <w:rPr>
+          <w:rFonts w:ascii="Arial" w:hAnsi="Arial" w:cs="Arial"/>
+        </w:rPr>
+      </w:pPr>
+      <w:r>
+        <w:rPr>
+          <w:rFonts w:ascii="Arial" w:hAnsi="Arial" w:cs="Arial"/>
+        </w:rPr>
+        <w:t xml:space="preserve">Sitio web que cumpla con las </w:t>
+      </w:r>
+      <w:r>
+        <w:rPr>
+          <w:rFonts w:ascii="Arial" w:hAnsi="Arial" w:cs="Arial"/>
+        </w:rPr>
+        <w:t>normas, principios, estándares, modelos y metodologías</w:t>
+      </w:r>
+      <w:r>
+        <w:rPr>
+          <w:rFonts w:ascii="Arial" w:hAnsi="Arial" w:cs="Arial"/>
+        </w:rPr>
+        <w:t>; para ser un producto usable y accesible.</w:t>
+      </w:r>
+    </w:p>
+    <w:p>
+      <w:pPr>
+        <w:pStyle w:val="Prrafodelista"/>
+        <w:numPr>
+          <w:ilvl w:val="0"/>
+          <w:numId w:val="18"/>
+        </w:numPr>
+        <w:spacing w:after="0" w:line="480" w:lineRule="auto"/>
+        <w:rPr>
+          <w:rFonts w:ascii="Arial" w:hAnsi="Arial" w:cs="Arial"/>
+        </w:rPr>
+      </w:pPr>
+      <w:r>
+        <w:rPr>
+          <w:rFonts w:ascii="Arial" w:hAnsi="Arial" w:cs="Arial"/>
+        </w:rPr>
+        <w:t>Determinar mediante pruebas realizadas a la aplicación</w:t>
+      </w:r>
+      <w:r>
+        <w:rPr>
+          <w:rFonts w:ascii="Arial" w:hAnsi="Arial" w:cs="Arial"/>
+        </w:rPr>
+        <w:t xml:space="preserve">, que el desarrollo es seguro, </w:t>
+      </w:r>
+      <w:r>
+        <w:rPr>
+          <w:rFonts w:ascii="Arial" w:hAnsi="Arial" w:cs="Arial"/>
+        </w:rPr>
+        <w:t>fiable, eficiente y rentable</w:t>
+      </w:r>
+      <w:r>
+        <w:rPr>
+          <w:rFonts w:ascii="Arial" w:hAnsi="Arial" w:cs="Arial"/>
+        </w:rPr>
+        <w:t>.</w:t>
+      </w:r>
+    </w:p>
+    <w:p>
+      <w:pPr>
+        <w:pStyle w:val="Ttulo1"/>
+        <w:rPr>
+          <w:rFonts w:cs="Arial"/>
           <w:szCs w:val="22"/>
-          <w:highlight w:val="yellow"/>
-        </w:rPr>
-      </w:pPr>
-      <w:bookmarkStart w:id="18" w:name="_Toc122099531"/>
-      <w:r>
-        <w:rPr>
-          <w:rFonts w:ascii="Arial" w:hAnsi="Arial" w:cs="Arial"/>
-          <w:sz w:val="22"/>
+        </w:rPr>
+      </w:pPr>
+      <w:bookmarkStart w:id="21" w:name="_Toc122099532"/>
+      <w:r>
+        <w:rPr>
+          <w:rFonts w:cs="Arial"/>
           <w:szCs w:val="22"/>
-          <w:highlight w:val="yellow"/>
-        </w:rPr>
-        <w:t>Resultados Esperados</w:t>
-      </w:r>
-      <w:bookmarkEnd w:id="18"/>
-    </w:p>
-    <w:p>
-      <w:pPr>
-        <w:pStyle w:val="Ttulo1"/>
-        <w:rPr>
-          <w:rFonts w:ascii="Arial" w:hAnsi="Arial" w:cs="Arial"/>
-          <w:sz w:val="22"/>
-          <w:szCs w:val="22"/>
-        </w:rPr>
-      </w:pPr>
-      <w:bookmarkStart w:id="19" w:name="_Toc122099532"/>
-      <w:r>
-        <w:rPr>
-          <w:rFonts w:ascii="Arial" w:hAnsi="Arial" w:cs="Arial"/>
-          <w:sz w:val="22"/>
-          <w:szCs w:val="22"/>
         </w:rPr>
         <w:t>Viabilidad</w:t>
       </w:r>
-      <w:bookmarkEnd w:id="19"/>
+      <w:bookmarkEnd w:id="21"/>
     </w:p>
     <w:p>
       <w:pPr>
@@ -6950,22 +7495,21 @@
           <w:ilvl w:val="1"/>
           <w:numId w:val="9"/>
         </w:numPr>
-        <w:rPr>
-          <w:rFonts w:ascii="Arial" w:hAnsi="Arial" w:cs="Arial"/>
-          <w:sz w:val="22"/>
+        <w:ind w:left="851" w:hanging="491"/>
+        <w:rPr>
+          <w:rFonts w:cs="Arial"/>
           <w:szCs w:val="22"/>
         </w:rPr>
       </w:pPr>
-      <w:bookmarkStart w:id="20" w:name="_Toc122099533"/>
-      <w:r>
-        <w:rPr>
-          <w:rFonts w:ascii="Arial" w:hAnsi="Arial" w:cs="Arial"/>
-          <w:sz w:val="22"/>
+      <w:bookmarkStart w:id="22" w:name="_Toc122099533"/>
+      <w:r>
+        <w:rPr>
+          <w:rFonts w:cs="Arial"/>
           <w:szCs w:val="22"/>
         </w:rPr>
         <w:t>Humana</w:t>
       </w:r>
-      <w:bookmarkEnd w:id="20"/>
+      <w:bookmarkEnd w:id="22"/>
     </w:p>
     <w:p>
       <w:pPr>
@@ -6974,22 +7518,21 @@
           <w:ilvl w:val="2"/>
           <w:numId w:val="9"/>
         </w:numPr>
-        <w:rPr>
-          <w:rFonts w:ascii="Arial" w:eastAsia="Times New Roman" w:hAnsi="Arial" w:cs="Arial"/>
-          <w:sz w:val="22"/>
+        <w:ind w:left="1418" w:hanging="698"/>
+        <w:rPr>
+          <w:rFonts w:eastAsia="Times New Roman" w:cs="Arial"/>
           <w:szCs w:val="22"/>
         </w:rPr>
       </w:pPr>
-      <w:bookmarkStart w:id="21" w:name="_Toc122099534"/>
-      <w:r>
-        <w:rPr>
-          <w:rFonts w:ascii="Arial" w:eastAsia="Times New Roman" w:hAnsi="Arial" w:cs="Arial"/>
-          <w:sz w:val="22"/>
+      <w:bookmarkStart w:id="23" w:name="_Toc122099534"/>
+      <w:r>
+        <w:rPr>
+          <w:rFonts w:eastAsia="Times New Roman" w:cs="Arial"/>
           <w:szCs w:val="22"/>
         </w:rPr>
         <w:t>Tutor Académico</w:t>
       </w:r>
-      <w:bookmarkEnd w:id="21"/>
+      <w:bookmarkEnd w:id="23"/>
     </w:p>
     <w:p>
       <w:pPr>
@@ -7003,11 +7546,19 @@
           <w:rFonts w:ascii="Arial" w:eastAsia="Times New Roman" w:hAnsi="Arial" w:cs="Arial"/>
         </w:rPr>
       </w:pPr>
+      <w:proofErr w:type="spellStart"/>
       <w:r>
         <w:rPr>
           <w:rFonts w:ascii="Arial" w:eastAsia="Times New Roman" w:hAnsi="Arial" w:cs="Arial"/>
         </w:rPr>
-        <w:t>MSc. Jenny Ruiz Robalino</w:t>
+        <w:t>MSc</w:t>
+      </w:r>
+      <w:proofErr w:type="spellEnd"/>
+      <w:r>
+        <w:rPr>
+          <w:rFonts w:ascii="Arial" w:eastAsia="Times New Roman" w:hAnsi="Arial" w:cs="Arial"/>
+        </w:rPr>
+        <w:t>. Jenny Ruiz Robalino</w:t>
       </w:r>
       <w:r>
         <w:rPr>
@@ -7023,28 +7574,26 @@
           <w:ilvl w:val="2"/>
           <w:numId w:val="9"/>
         </w:numPr>
-        <w:rPr>
-          <w:rFonts w:ascii="Arial" w:eastAsia="Times New Roman" w:hAnsi="Arial" w:cs="Arial"/>
-          <w:sz w:val="22"/>
+        <w:ind w:left="1418" w:hanging="698"/>
+        <w:rPr>
+          <w:rFonts w:eastAsia="Times New Roman" w:cs="Arial"/>
           <w:szCs w:val="22"/>
         </w:rPr>
       </w:pPr>
-      <w:bookmarkStart w:id="22" w:name="_heading=h.7dr768tgfaz3" w:colFirst="0" w:colLast="0"/>
-      <w:bookmarkStart w:id="23" w:name="_Toc122099535"/>
-      <w:bookmarkEnd w:id="22"/>
-      <w:r>
-        <w:rPr>
-          <w:rFonts w:ascii="Arial" w:eastAsia="Times New Roman" w:hAnsi="Arial" w:cs="Arial"/>
-          <w:sz w:val="22"/>
+      <w:bookmarkStart w:id="24" w:name="_heading=h.7dr768tgfaz3" w:colFirst="0" w:colLast="0"/>
+      <w:bookmarkStart w:id="25" w:name="_Toc122099535"/>
+      <w:bookmarkEnd w:id="24"/>
+      <w:r>
+        <w:rPr>
+          <w:rFonts w:eastAsia="Times New Roman" w:cs="Arial"/>
           <w:szCs w:val="22"/>
         </w:rPr>
         <w:t>Estudiantes</w:t>
       </w:r>
-      <w:bookmarkEnd w:id="23"/>
-      <w:r>
-        <w:rPr>
-          <w:rFonts w:ascii="Arial" w:eastAsia="Times New Roman" w:hAnsi="Arial" w:cs="Arial"/>
-          <w:sz w:val="22"/>
+      <w:bookmarkEnd w:id="25"/>
+      <w:r>
+        <w:rPr>
+          <w:rFonts w:eastAsia="Times New Roman" w:cs="Arial"/>
           <w:szCs w:val="22"/>
         </w:rPr>
         <w:t xml:space="preserve"> </w:t>
@@ -7062,8 +7611,8 @@
           <w:rFonts w:ascii="Arial" w:eastAsia="Times New Roman" w:hAnsi="Arial" w:cs="Arial"/>
         </w:rPr>
       </w:pPr>
-      <w:bookmarkStart w:id="24" w:name="_heading=h.t88ipvp23il6" w:colFirst="0" w:colLast="0"/>
-      <w:bookmarkEnd w:id="24"/>
+      <w:bookmarkStart w:id="26" w:name="_heading=h.t88ipvp23il6" w:colFirst="0" w:colLast="0"/>
+      <w:bookmarkEnd w:id="26"/>
       <w:r>
         <w:rPr>
           <w:rFonts w:ascii="Arial" w:eastAsia="Times New Roman" w:hAnsi="Arial" w:cs="Arial"/>
@@ -7087,6 +7636,7 @@
         <w:rPr>
           <w:rFonts w:ascii="Arial" w:eastAsia="Times New Roman" w:hAnsi="Arial" w:cs="Arial"/>
         </w:rPr>
+        <w:lastRenderedPageBreak/>
         <w:t>Esteban Gracia</w:t>
       </w:r>
     </w:p>
@@ -7106,8 +7656,16 @@
         <w:rPr>
           <w:rFonts w:ascii="Arial" w:eastAsia="Times New Roman" w:hAnsi="Arial" w:cs="Arial"/>
         </w:rPr>
-        <w:t>Wilfrido Guashpa</w:t>
-      </w:r>
+        <w:t xml:space="preserve">Wilfrido </w:t>
+      </w:r>
+      <w:proofErr w:type="spellStart"/>
+      <w:r>
+        <w:rPr>
+          <w:rFonts w:ascii="Arial" w:eastAsia="Times New Roman" w:hAnsi="Arial" w:cs="Arial"/>
+        </w:rPr>
+        <w:t>Guashpa</w:t>
+      </w:r>
+      <w:proofErr w:type="spellEnd"/>
     </w:p>
     <w:p>
       <w:pPr>
@@ -7154,22 +7712,21 @@
           <w:ilvl w:val="1"/>
           <w:numId w:val="9"/>
         </w:numPr>
-        <w:rPr>
-          <w:rFonts w:ascii="Arial" w:hAnsi="Arial" w:cs="Arial"/>
-          <w:sz w:val="22"/>
+        <w:ind w:left="851" w:hanging="491"/>
+        <w:rPr>
+          <w:rFonts w:cs="Arial"/>
           <w:szCs w:val="22"/>
         </w:rPr>
       </w:pPr>
-      <w:bookmarkStart w:id="25" w:name="_Toc122099536"/>
-      <w:r>
-        <w:rPr>
-          <w:rFonts w:ascii="Arial" w:hAnsi="Arial" w:cs="Arial"/>
-          <w:sz w:val="22"/>
+      <w:bookmarkStart w:id="27" w:name="_Toc122099536"/>
+      <w:r>
+        <w:rPr>
+          <w:rFonts w:cs="Arial"/>
           <w:szCs w:val="22"/>
         </w:rPr>
         <w:t>Tecnológica</w:t>
       </w:r>
-      <w:bookmarkEnd w:id="25"/>
+      <w:bookmarkEnd w:id="27"/>
     </w:p>
     <w:p>
       <w:pPr>
@@ -7178,24 +7735,23 @@
           <w:ilvl w:val="2"/>
           <w:numId w:val="9"/>
         </w:numPr>
-        <w:rPr>
-          <w:rFonts w:ascii="Arial" w:eastAsia="Times New Roman" w:hAnsi="Arial" w:cs="Arial"/>
-          <w:sz w:val="22"/>
+        <w:ind w:left="1418" w:hanging="698"/>
+        <w:rPr>
+          <w:rFonts w:eastAsia="Times New Roman" w:cs="Arial"/>
           <w:szCs w:val="22"/>
         </w:rPr>
       </w:pPr>
-      <w:bookmarkStart w:id="26" w:name="_heading=h.g246rdb5avku" w:colFirst="0" w:colLast="0"/>
-      <w:bookmarkStart w:id="27" w:name="_Toc122099537"/>
-      <w:bookmarkEnd w:id="26"/>
-      <w:r>
-        <w:rPr>
-          <w:rFonts w:ascii="Arial" w:eastAsia="Times New Roman" w:hAnsi="Arial" w:cs="Arial"/>
-          <w:sz w:val="22"/>
+      <w:bookmarkStart w:id="28" w:name="_heading=h.g246rdb5avku" w:colFirst="0" w:colLast="0"/>
+      <w:bookmarkStart w:id="29" w:name="_Toc122099537"/>
+      <w:bookmarkEnd w:id="28"/>
+      <w:r>
+        <w:rPr>
+          <w:rFonts w:eastAsia="Times New Roman" w:cs="Arial"/>
           <w:szCs w:val="22"/>
         </w:rPr>
         <w:t>Hardware</w:t>
       </w:r>
-      <w:bookmarkEnd w:id="27"/>
+      <w:bookmarkEnd w:id="29"/>
     </w:p>
     <w:p>
       <w:pPr>
@@ -7204,30 +7760,43 @@
           <w:ilvl w:val="2"/>
           <w:numId w:val="9"/>
         </w:numPr>
-        <w:rPr>
-          <w:rFonts w:ascii="Arial" w:eastAsia="Times New Roman" w:hAnsi="Arial" w:cs="Arial"/>
-          <w:sz w:val="22"/>
+        <w:ind w:left="1418" w:hanging="698"/>
+        <w:rPr>
+          <w:rFonts w:eastAsia="Times New Roman" w:cs="Arial"/>
           <w:szCs w:val="22"/>
-          <w:highlight w:val="yellow"/>
-        </w:rPr>
-      </w:pPr>
-      <w:bookmarkStart w:id="28" w:name="_Toc122099538"/>
-      <w:r>
-        <w:rPr>
-          <w:rFonts w:ascii="Arial" w:eastAsia="Times New Roman" w:hAnsi="Arial" w:cs="Arial"/>
-          <w:sz w:val="22"/>
+        </w:rPr>
+      </w:pPr>
+      <w:bookmarkStart w:id="30" w:name="_Toc122099538"/>
+      <w:r>
+        <w:rPr>
+          <w:rFonts w:eastAsia="Times New Roman" w:cs="Arial"/>
           <w:szCs w:val="22"/>
-          <w:highlight w:val="yellow"/>
         </w:rPr>
         <w:t>Software</w:t>
       </w:r>
-      <w:bookmarkEnd w:id="28"/>
-      <w:r>
-        <w:rPr>
-          <w:rFonts w:ascii="Arial" w:eastAsia="Times New Roman" w:hAnsi="Arial" w:cs="Arial"/>
-          <w:sz w:val="22"/>
+      <w:bookmarkEnd w:id="30"/>
+    </w:p>
+    <w:p>
+      <w:pPr>
+        <w:pStyle w:val="Ttulo1"/>
+        <w:rPr>
+          <w:rFonts w:cs="Arial"/>
           <w:szCs w:val="22"/>
-          <w:highlight w:val="yellow"/>
+        </w:rPr>
+      </w:pPr>
+      <w:bookmarkStart w:id="31" w:name="_Toc122099539"/>
+      <w:r>
+        <w:rPr>
+          <w:rFonts w:cs="Arial"/>
+          <w:szCs w:val="22"/>
+        </w:rPr>
+        <w:t>Conclusiones</w:t>
+      </w:r>
+      <w:bookmarkEnd w:id="31"/>
+      <w:r>
+        <w:rPr>
+          <w:rFonts w:cs="Arial"/>
+          <w:szCs w:val="22"/>
         </w:rPr>
         <w:t xml:space="preserve"> </w:t>
       </w:r>
@@ -7236,29 +7805,23 @@
       <w:pPr>
         <w:pStyle w:val="Ttulo1"/>
         <w:rPr>
-          <w:rFonts w:ascii="Arial" w:hAnsi="Arial" w:cs="Arial"/>
-          <w:sz w:val="22"/>
+          <w:rFonts w:cs="Arial"/>
           <w:szCs w:val="22"/>
-          <w:highlight w:val="green"/>
-        </w:rPr>
-      </w:pPr>
-      <w:bookmarkStart w:id="29" w:name="_Toc122099539"/>
-      <w:r>
-        <w:rPr>
-          <w:rFonts w:ascii="Arial" w:hAnsi="Arial" w:cs="Arial"/>
-          <w:sz w:val="22"/>
+        </w:rPr>
+      </w:pPr>
+      <w:bookmarkStart w:id="32" w:name="_Toc122099540"/>
+      <w:r>
+        <w:rPr>
+          <w:rFonts w:cs="Arial"/>
           <w:szCs w:val="22"/>
-          <w:highlight w:val="green"/>
-        </w:rPr>
-        <w:t>Conclusiones</w:t>
-      </w:r>
-      <w:bookmarkEnd w:id="29"/>
-      <w:r>
-        <w:rPr>
-          <w:rFonts w:ascii="Arial" w:hAnsi="Arial" w:cs="Arial"/>
-          <w:sz w:val="22"/>
+        </w:rPr>
+        <w:t>Recomendaciones</w:t>
+      </w:r>
+      <w:bookmarkEnd w:id="32"/>
+      <w:r>
+        <w:rPr>
+          <w:rFonts w:cs="Arial"/>
           <w:szCs w:val="22"/>
-          <w:highlight w:val="green"/>
         </w:rPr>
         <w:t xml:space="preserve"> </w:t>
       </w:r>
@@ -7267,54 +7830,19 @@
       <w:pPr>
         <w:pStyle w:val="Ttulo1"/>
         <w:rPr>
-          <w:rFonts w:ascii="Arial" w:hAnsi="Arial" w:cs="Arial"/>
-          <w:sz w:val="22"/>
+          <w:rFonts w:cs="Arial"/>
           <w:szCs w:val="22"/>
-          <w:highlight w:val="green"/>
-        </w:rPr>
-      </w:pPr>
-      <w:bookmarkStart w:id="30" w:name="_Toc122099540"/>
-      <w:r>
-        <w:rPr>
-          <w:rFonts w:ascii="Arial" w:hAnsi="Arial" w:cs="Arial"/>
-          <w:sz w:val="22"/>
+        </w:rPr>
+      </w:pPr>
+      <w:bookmarkStart w:id="33" w:name="_Toc122099541"/>
+      <w:r>
+        <w:rPr>
+          <w:rFonts w:cs="Arial"/>
           <w:szCs w:val="22"/>
-          <w:highlight w:val="green"/>
-        </w:rPr>
-        <w:t>Recomendaciones</w:t>
-      </w:r>
-      <w:bookmarkEnd w:id="30"/>
-      <w:r>
-        <w:rPr>
-          <w:rFonts w:ascii="Arial" w:hAnsi="Arial" w:cs="Arial"/>
-          <w:sz w:val="22"/>
-          <w:szCs w:val="22"/>
-          <w:highlight w:val="green"/>
-        </w:rPr>
-        <w:t xml:space="preserve"> </w:t>
-      </w:r>
-    </w:p>
-    <w:p>
-      <w:pPr>
-        <w:pStyle w:val="Ttulo1"/>
-        <w:rPr>
-          <w:rFonts w:ascii="Arial" w:hAnsi="Arial" w:cs="Arial"/>
-          <w:sz w:val="22"/>
-          <w:szCs w:val="22"/>
-          <w:highlight w:val="green"/>
-        </w:rPr>
-      </w:pPr>
-      <w:bookmarkStart w:id="31" w:name="_Toc122099541"/>
-      <w:r>
-        <w:rPr>
-          <w:rFonts w:ascii="Arial" w:hAnsi="Arial" w:cs="Arial"/>
-          <w:sz w:val="22"/>
-          <w:szCs w:val="22"/>
-          <w:highlight w:val="green"/>
         </w:rPr>
         <w:t>Referencias</w:t>
       </w:r>
-      <w:bookmarkEnd w:id="31"/>
+      <w:bookmarkEnd w:id="33"/>
     </w:p>
     <w:p>
       <w:pPr>
@@ -7341,6 +7869,7 @@
         </w:rPr>
         <w:t xml:space="preserve">Lean, P. (2014, octubre 14). 5W+2H Técnica de análisis de problemas. </w:t>
       </w:r>
+      <w:proofErr w:type="spellStart"/>
       <w:r>
         <w:rPr>
           <w:rFonts w:ascii="Arial" w:hAnsi="Arial" w:cs="Arial"/>
@@ -7349,46 +7878,57 @@
           <w:highlight w:val="yellow"/>
           <w:lang w:val="en-US"/>
         </w:rPr>
-        <w:t>Progressa Lean</w:t>
-      </w:r>
-      <w:r>
-        <w:rPr>
-          <w:rFonts w:ascii="Arial" w:hAnsi="Arial" w:cs="Arial"/>
-          <w:highlight w:val="yellow"/>
-          <w:lang w:val="en-US"/>
-        </w:rPr>
-        <w:t>. https://www.progressalean.com/5w2h-tecnica-de-analisis-de-problemas/</w:t>
-      </w:r>
-    </w:p>
-    <w:p>
-      <w:pPr>
-        <w:pStyle w:val="Bibliografa"/>
-        <w:jc w:val="both"/>
-        <w:rPr>
-          <w:rFonts w:ascii="Arial" w:hAnsi="Arial" w:cs="Arial"/>
-          <w:highlight w:val="yellow"/>
-        </w:rPr>
-      </w:pPr>
-      <w:r>
-        <w:rPr>
-          <w:rFonts w:ascii="Arial" w:hAnsi="Arial" w:cs="Arial"/>
-          <w:highlight w:val="yellow"/>
-        </w:rPr>
-        <w:t xml:space="preserve">Serna, D. (2022). </w:t>
-      </w:r>
+        <w:t>Progressa</w:t>
+      </w:r>
+      <w:proofErr w:type="spellEnd"/>
       <w:r>
         <w:rPr>
           <w:rFonts w:ascii="Arial" w:hAnsi="Arial" w:cs="Arial"/>
           <w:i/>
           <w:iCs/>
           <w:highlight w:val="yellow"/>
-        </w:rPr>
-        <w:t>Matriz 5W2H</w:t>
+          <w:lang w:val="en-US"/>
+        </w:rPr>
+        <w:t xml:space="preserve"> Lean</w:t>
       </w:r>
       <w:r>
         <w:rPr>
           <w:rFonts w:ascii="Arial" w:hAnsi="Arial" w:cs="Arial"/>
           <w:highlight w:val="yellow"/>
+          <w:lang w:val="en-US"/>
+        </w:rPr>
+        <w:t>. https://www.progressalean.com/5w2h-tecnica-de-analisis-de-problemas/</w:t>
+      </w:r>
+    </w:p>
+    <w:p>
+      <w:pPr>
+        <w:pStyle w:val="Bibliografa"/>
+        <w:jc w:val="both"/>
+        <w:rPr>
+          <w:rFonts w:ascii="Arial" w:hAnsi="Arial" w:cs="Arial"/>
+          <w:highlight w:val="yellow"/>
+        </w:rPr>
+      </w:pPr>
+      <w:r>
+        <w:rPr>
+          <w:rFonts w:ascii="Arial" w:hAnsi="Arial" w:cs="Arial"/>
+          <w:highlight w:val="yellow"/>
+        </w:rPr>
+        <w:t xml:space="preserve">Serna, D. (2022). </w:t>
+      </w:r>
+      <w:r>
+        <w:rPr>
+          <w:rFonts w:ascii="Arial" w:hAnsi="Arial" w:cs="Arial"/>
+          <w:i/>
+          <w:iCs/>
+          <w:highlight w:val="yellow"/>
+        </w:rPr>
+        <w:t>Matriz 5W2H</w:t>
+      </w:r>
+      <w:r>
+        <w:rPr>
+          <w:rFonts w:ascii="Arial" w:hAnsi="Arial" w:cs="Arial"/>
+          <w:highlight w:val="yellow"/>
         </w:rPr>
         <w:t>. https://www.academia.edu/42075348/Matriz_5W2H</w:t>
       </w:r>
@@ -7397,22 +7937,19 @@
       <w:pPr>
         <w:pStyle w:val="Ttulo1"/>
         <w:rPr>
-          <w:rFonts w:ascii="Arial" w:hAnsi="Arial" w:cs="Arial"/>
-          <w:sz w:val="22"/>
+          <w:rFonts w:cs="Arial"/>
           <w:szCs w:val="22"/>
         </w:rPr>
       </w:pPr>
-      <w:bookmarkStart w:id="32" w:name="_Toc122099542"/>
-      <w:r>
-        <w:rPr>
-          <w:rFonts w:ascii="Arial" w:hAnsi="Arial" w:cs="Arial"/>
-          <w:sz w:val="22"/>
+      <w:bookmarkStart w:id="34" w:name="_Toc122099542"/>
+      <w:r>
+        <w:rPr>
+          <w:rFonts w:cs="Arial"/>
           <w:szCs w:val="22"/>
         </w:rPr>
-        <w:lastRenderedPageBreak/>
         <w:t>Anexos</w:t>
       </w:r>
-      <w:bookmarkEnd w:id="32"/>
+      <w:bookmarkEnd w:id="34"/>
     </w:p>
     <w:p>
       <w:pPr>
@@ -7421,23 +7958,37 @@
           <w:ilvl w:val="0"/>
           <w:numId w:val="0"/>
         </w:numPr>
+        <w:spacing w:before="0" w:line="480" w:lineRule="auto"/>
         <w:ind w:left="360"/>
         <w:rPr>
-          <w:rFonts w:ascii="Arial" w:eastAsia="Times New Roman" w:hAnsi="Arial" w:cs="Arial"/>
-          <w:sz w:val="22"/>
+          <w:rFonts w:eastAsia="Times New Roman" w:cs="Arial"/>
           <w:szCs w:val="22"/>
-          <w:highlight w:val="yellow"/>
-        </w:rPr>
-      </w:pPr>
-      <w:r>
-        <w:rPr>
-          <w:rFonts w:ascii="Arial" w:eastAsia="Times New Roman" w:hAnsi="Arial" w:cs="Arial"/>
-          <w:sz w:val="22"/>
+        </w:rPr>
+      </w:pPr>
+      <w:r>
+        <w:rPr>
+          <w:rFonts w:eastAsia="Times New Roman" w:cs="Arial"/>
           <w:szCs w:val="22"/>
-          <w:highlight w:val="yellow"/>
         </w:rPr>
         <w:t>12.1. Evidencia de la reunión</w:t>
       </w:r>
+    </w:p>
+    <w:p>
+      <w:pPr>
+        <w:spacing w:line="480" w:lineRule="auto"/>
+        <w:rPr>
+          <w:rFonts w:ascii="Arial" w:hAnsi="Arial" w:cs="Arial"/>
+        </w:rPr>
+      </w:pPr>
+      <w:hyperlink r:id="rId9" w:history="1">
+        <w:r>
+          <w:rPr>
+            <w:rStyle w:val="Hipervnculo"/>
+            <w:rFonts w:ascii="Arial" w:hAnsi="Arial" w:cs="Arial"/>
+          </w:rPr>
+          <w:t>https://uespe-my.sharepoint.com/:v:/g/personal/jaruiz_espe_edu_ec/EUfSq22YPY5DverTV8N1nksBsvbYSy6rhB1DYMW-y5FvIg?e=J1fzvv</w:t>
+        </w:r>
+      </w:hyperlink>
     </w:p>
     <w:p>
       <w:pPr>
@@ -7448,50 +7999,44 @@
         </w:numPr>
         <w:ind w:left="720" w:hanging="360"/>
         <w:rPr>
-          <w:rFonts w:ascii="Arial" w:hAnsi="Arial" w:cs="Arial"/>
-          <w:sz w:val="22"/>
+          <w:rFonts w:cs="Arial"/>
           <w:szCs w:val="22"/>
+        </w:rPr>
+      </w:pPr>
+      <w:r>
+        <w:rPr>
+          <w:rFonts w:cs="Arial"/>
+          <w:szCs w:val="22"/>
+        </w:rPr>
+        <w:t xml:space="preserve">12.2. </w:t>
+      </w:r>
+      <w:bookmarkStart w:id="35" w:name="_Toc122099547"/>
+      <w:r>
+        <w:rPr>
+          <w:rFonts w:cs="Arial"/>
+          <w:szCs w:val="22"/>
+        </w:rPr>
+        <w:t>Cronograma</w:t>
+      </w:r>
+      <w:bookmarkEnd w:id="35"/>
+    </w:p>
+    <w:p>
+      <w:pPr>
+        <w:rPr>
           <w:highlight w:val="yellow"/>
         </w:rPr>
       </w:pPr>
-      <w:r>
-        <w:rPr>
-          <w:rFonts w:ascii="Arial" w:hAnsi="Arial" w:cs="Arial"/>
-          <w:sz w:val="22"/>
-          <w:szCs w:val="22"/>
+    </w:p>
+    <w:p>
+      <w:pPr>
+        <w:rPr>
           <w:highlight w:val="yellow"/>
         </w:rPr>
-        <w:t xml:space="preserve">12.2. </w:t>
-      </w:r>
-      <w:bookmarkStart w:id="33" w:name="_Toc122099547"/>
-      <w:r>
-        <w:rPr>
-          <w:rFonts w:ascii="Arial" w:hAnsi="Arial" w:cs="Arial"/>
-          <w:sz w:val="22"/>
-          <w:szCs w:val="22"/>
-          <w:highlight w:val="yellow"/>
-        </w:rPr>
-        <w:t>Cronograma</w:t>
-      </w:r>
-      <w:bookmarkEnd w:id="33"/>
-    </w:p>
-    <w:p>
-      <w:pPr>
-        <w:rPr>
-          <w:highlight w:val="yellow"/>
-        </w:rPr>
-      </w:pPr>
-    </w:p>
-    <w:p>
-      <w:pPr>
-        <w:rPr>
-          <w:highlight w:val="yellow"/>
-        </w:rPr>
       </w:pPr>
     </w:p>
     <w:sectPr>
-      <w:headerReference w:type="default" r:id="rId9"/>
-      <w:headerReference w:type="first" r:id="rId10"/>
+      <w:headerReference w:type="default" r:id="rId10"/>
+      <w:headerReference w:type="first" r:id="rId11"/>
       <w:pgSz w:w="12242" w:h="15842"/>
       <w:pgMar w:top="1440" w:right="1440" w:bottom="1440" w:left="1440" w:header="720" w:footer="720" w:gutter="0"/>
       <w:pgNumType w:start="1"/>
@@ -8405,6 +8950,119 @@
     </w:lvl>
   </w:abstractNum>
   <w:abstractNum w:abstractNumId="3" w15:restartNumberingAfterBreak="0">
+    <w:nsid w:val="29C47A8A"/>
+    <w:multiLevelType w:val="hybridMultilevel"/>
+    <w:tmpl w:val="8D405948"/>
+    <w:lvl w:ilvl="0" w:tplc="300A0001">
+      <w:start w:val="1"/>
+      <w:numFmt w:val="bullet"/>
+      <w:lvlText w:val=""/>
+      <w:lvlJc w:val="left"/>
+      <w:pPr>
+        <w:ind w:left="1080" w:hanging="360"/>
+      </w:pPr>
+      <w:rPr>
+        <w:rFonts w:ascii="Symbol" w:hAnsi="Symbol" w:hint="default"/>
+      </w:rPr>
+    </w:lvl>
+    <w:lvl w:ilvl="1" w:tplc="300A0003" w:tentative="1">
+      <w:start w:val="1"/>
+      <w:numFmt w:val="bullet"/>
+      <w:lvlText w:val="o"/>
+      <w:lvlJc w:val="left"/>
+      <w:pPr>
+        <w:ind w:left="1800" w:hanging="360"/>
+      </w:pPr>
+      <w:rPr>
+        <w:rFonts w:ascii="Courier New" w:hAnsi="Courier New" w:cs="Courier New" w:hint="default"/>
+      </w:rPr>
+    </w:lvl>
+    <w:lvl w:ilvl="2" w:tplc="300A0005" w:tentative="1">
+      <w:start w:val="1"/>
+      <w:numFmt w:val="bullet"/>
+      <w:lvlText w:val=""/>
+      <w:lvlJc w:val="left"/>
+      <w:pPr>
+        <w:ind w:left="2520" w:hanging="360"/>
+      </w:pPr>
+      <w:rPr>
+        <w:rFonts w:ascii="Wingdings" w:hAnsi="Wingdings" w:hint="default"/>
+      </w:rPr>
+    </w:lvl>
+    <w:lvl w:ilvl="3" w:tplc="300A0001" w:tentative="1">
+      <w:start w:val="1"/>
+      <w:numFmt w:val="bullet"/>
+      <w:lvlText w:val=""/>
+      <w:lvlJc w:val="left"/>
+      <w:pPr>
+        <w:ind w:left="3240" w:hanging="360"/>
+      </w:pPr>
+      <w:rPr>
+        <w:rFonts w:ascii="Symbol" w:hAnsi="Symbol" w:hint="default"/>
+      </w:rPr>
+    </w:lvl>
+    <w:lvl w:ilvl="4" w:tplc="300A0003" w:tentative="1">
+      <w:start w:val="1"/>
+      <w:numFmt w:val="bullet"/>
+      <w:lvlText w:val="o"/>
+      <w:lvlJc w:val="left"/>
+      <w:pPr>
+        <w:ind w:left="3960" w:hanging="360"/>
+      </w:pPr>
+      <w:rPr>
+        <w:rFonts w:ascii="Courier New" w:hAnsi="Courier New" w:cs="Courier New" w:hint="default"/>
+      </w:rPr>
+    </w:lvl>
+    <w:lvl w:ilvl="5" w:tplc="300A0005" w:tentative="1">
+      <w:start w:val="1"/>
+      <w:numFmt w:val="bullet"/>
+      <w:lvlText w:val=""/>
+      <w:lvlJc w:val="left"/>
+      <w:pPr>
+        <w:ind w:left="4680" w:hanging="360"/>
+      </w:pPr>
+      <w:rPr>
+        <w:rFonts w:ascii="Wingdings" w:hAnsi="Wingdings" w:hint="default"/>
+      </w:rPr>
+    </w:lvl>
+    <w:lvl w:ilvl="6" w:tplc="300A0001" w:tentative="1">
+      <w:start w:val="1"/>
+      <w:numFmt w:val="bullet"/>
+      <w:lvlText w:val=""/>
+      <w:lvlJc w:val="left"/>
+      <w:pPr>
+        <w:ind w:left="5400" w:hanging="360"/>
+      </w:pPr>
+      <w:rPr>
+        <w:rFonts w:ascii="Symbol" w:hAnsi="Symbol" w:hint="default"/>
+      </w:rPr>
+    </w:lvl>
+    <w:lvl w:ilvl="7" w:tplc="300A0003" w:tentative="1">
+      <w:start w:val="1"/>
+      <w:numFmt w:val="bullet"/>
+      <w:lvlText w:val="o"/>
+      <w:lvlJc w:val="left"/>
+      <w:pPr>
+        <w:ind w:left="6120" w:hanging="360"/>
+      </w:pPr>
+      <w:rPr>
+        <w:rFonts w:ascii="Courier New" w:hAnsi="Courier New" w:cs="Courier New" w:hint="default"/>
+      </w:rPr>
+    </w:lvl>
+    <w:lvl w:ilvl="8" w:tplc="300A0005" w:tentative="1">
+      <w:start w:val="1"/>
+      <w:numFmt w:val="bullet"/>
+      <w:lvlText w:val=""/>
+      <w:lvlJc w:val="left"/>
+      <w:pPr>
+        <w:ind w:left="6840" w:hanging="360"/>
+      </w:pPr>
+      <w:rPr>
+        <w:rFonts w:ascii="Wingdings" w:hAnsi="Wingdings" w:hint="default"/>
+      </w:rPr>
+    </w:lvl>
+  </w:abstractNum>
+  <w:abstractNum w:abstractNumId="4" w15:restartNumberingAfterBreak="0">
     <w:nsid w:val="2D426FB1"/>
     <w:multiLevelType w:val="multilevel"/>
     <w:tmpl w:val="72F6A782"/>
@@ -8517,7 +9175,7 @@
       </w:rPr>
     </w:lvl>
   </w:abstractNum>
-  <w:abstractNum w:abstractNumId="4" w15:restartNumberingAfterBreak="0">
+  <w:abstractNum w:abstractNumId="5" w15:restartNumberingAfterBreak="0">
     <w:nsid w:val="38D20561"/>
     <w:multiLevelType w:val="multilevel"/>
     <w:tmpl w:val="21586E46"/>
@@ -8630,7 +9288,7 @@
       </w:rPr>
     </w:lvl>
   </w:abstractNum>
-  <w:abstractNum w:abstractNumId="5" w15:restartNumberingAfterBreak="0">
+  <w:abstractNum w:abstractNumId="6" w15:restartNumberingAfterBreak="0">
     <w:nsid w:val="3B032C35"/>
     <w:multiLevelType w:val="multilevel"/>
     <w:tmpl w:val="3AB0F690"/>
@@ -8743,10 +9401,10 @@
       </w:rPr>
     </w:lvl>
   </w:abstractNum>
-  <w:abstractNum w:abstractNumId="6" w15:restartNumberingAfterBreak="0">
+  <w:abstractNum w:abstractNumId="7" w15:restartNumberingAfterBreak="0">
     <w:nsid w:val="3E2D1200"/>
     <w:multiLevelType w:val="hybridMultilevel"/>
-    <w:tmpl w:val="C87E3084"/>
+    <w:tmpl w:val="D0328802"/>
     <w:lvl w:ilvl="0" w:tplc="FB14CA2A">
       <w:start w:val="1"/>
       <w:numFmt w:val="decimal"/>
@@ -8830,7 +9488,7 @@
       </w:pPr>
     </w:lvl>
   </w:abstractNum>
-  <w:abstractNum w:abstractNumId="7" w15:restartNumberingAfterBreak="0">
+  <w:abstractNum w:abstractNumId="8" w15:restartNumberingAfterBreak="0">
     <w:nsid w:val="3F8C285D"/>
     <w:multiLevelType w:val="hybridMultilevel"/>
     <w:tmpl w:val="905695BE"/>
@@ -8943,7 +9601,7 @@
       </w:rPr>
     </w:lvl>
   </w:abstractNum>
-  <w:abstractNum w:abstractNumId="8" w15:restartNumberingAfterBreak="0">
+  <w:abstractNum w:abstractNumId="9" w15:restartNumberingAfterBreak="0">
     <w:nsid w:val="41133869"/>
     <w:multiLevelType w:val="multilevel"/>
     <w:tmpl w:val="B222714C"/>
@@ -9056,7 +9714,7 @@
       </w:rPr>
     </w:lvl>
   </w:abstractNum>
-  <w:abstractNum w:abstractNumId="9" w15:restartNumberingAfterBreak="0">
+  <w:abstractNum w:abstractNumId="10" w15:restartNumberingAfterBreak="0">
     <w:nsid w:val="43E8593C"/>
     <w:multiLevelType w:val="multilevel"/>
     <w:tmpl w:val="1674AB2C"/>
@@ -9169,7 +9827,7 @@
       </w:rPr>
     </w:lvl>
   </w:abstractNum>
-  <w:abstractNum w:abstractNumId="10" w15:restartNumberingAfterBreak="0">
+  <w:abstractNum w:abstractNumId="11" w15:restartNumberingAfterBreak="0">
     <w:nsid w:val="57080A5A"/>
     <w:multiLevelType w:val="hybridMultilevel"/>
     <w:tmpl w:val="4EBAAC42"/>
@@ -9282,7 +9940,7 @@
       </w:rPr>
     </w:lvl>
   </w:abstractNum>
-  <w:abstractNum w:abstractNumId="11" w15:restartNumberingAfterBreak="0">
+  <w:abstractNum w:abstractNumId="12" w15:restartNumberingAfterBreak="0">
     <w:nsid w:val="61346152"/>
     <w:multiLevelType w:val="multilevel"/>
     <w:tmpl w:val="BAEEF010"/>
@@ -9395,7 +10053,7 @@
       </w:rPr>
     </w:lvl>
   </w:abstractNum>
-  <w:abstractNum w:abstractNumId="12" w15:restartNumberingAfterBreak="0">
+  <w:abstractNum w:abstractNumId="13" w15:restartNumberingAfterBreak="0">
     <w:nsid w:val="6C067DB5"/>
     <w:multiLevelType w:val="multilevel"/>
     <w:tmpl w:val="A2CE515C"/>
@@ -9508,7 +10166,7 @@
       </w:rPr>
     </w:lvl>
   </w:abstractNum>
-  <w:abstractNum w:abstractNumId="13" w15:restartNumberingAfterBreak="0">
+  <w:abstractNum w:abstractNumId="14" w15:restartNumberingAfterBreak="0">
     <w:nsid w:val="7A4E61C6"/>
     <w:multiLevelType w:val="hybridMultilevel"/>
     <w:tmpl w:val="633A2F7E"/>
@@ -9622,55 +10280,58 @@
     </w:lvl>
   </w:abstractNum>
   <w:num w:numId="1" w16cid:durableId="596256218">
-    <w:abstractNumId w:val="8"/>
+    <w:abstractNumId w:val="9"/>
   </w:num>
   <w:num w:numId="2" w16cid:durableId="1695690655">
-    <w:abstractNumId w:val="11"/>
+    <w:abstractNumId w:val="12"/>
   </w:num>
   <w:num w:numId="3" w16cid:durableId="1027101199">
-    <w:abstractNumId w:val="12"/>
+    <w:abstractNumId w:val="13"/>
   </w:num>
   <w:num w:numId="4" w16cid:durableId="1149059678">
-    <w:abstractNumId w:val="9"/>
+    <w:abstractNumId w:val="10"/>
   </w:num>
   <w:num w:numId="5" w16cid:durableId="280966518">
-    <w:abstractNumId w:val="6"/>
+    <w:abstractNumId w:val="7"/>
   </w:num>
   <w:num w:numId="6" w16cid:durableId="1391540658">
-    <w:abstractNumId w:val="5"/>
+    <w:abstractNumId w:val="6"/>
   </w:num>
   <w:num w:numId="7" w16cid:durableId="389502293">
     <w:abstractNumId w:val="1"/>
   </w:num>
   <w:num w:numId="8" w16cid:durableId="1404062705">
-    <w:abstractNumId w:val="3"/>
+    <w:abstractNumId w:val="4"/>
   </w:num>
   <w:num w:numId="9" w16cid:durableId="2071153327">
-    <w:abstractNumId w:val="4"/>
+    <w:abstractNumId w:val="5"/>
   </w:num>
   <w:num w:numId="10" w16cid:durableId="1367944782">
     <w:abstractNumId w:val="0"/>
   </w:num>
   <w:num w:numId="11" w16cid:durableId="300580618">
-    <w:abstractNumId w:val="13"/>
+    <w:abstractNumId w:val="14"/>
   </w:num>
   <w:num w:numId="12" w16cid:durableId="1429934224">
-    <w:abstractNumId w:val="10"/>
+    <w:abstractNumId w:val="11"/>
   </w:num>
   <w:num w:numId="13" w16cid:durableId="689113494">
-    <w:abstractNumId w:val="6"/>
+    <w:abstractNumId w:val="7"/>
   </w:num>
   <w:num w:numId="14" w16cid:durableId="1946837498">
-    <w:abstractNumId w:val="6"/>
+    <w:abstractNumId w:val="7"/>
   </w:num>
   <w:num w:numId="15" w16cid:durableId="1384862592">
-    <w:abstractNumId w:val="6"/>
+    <w:abstractNumId w:val="7"/>
   </w:num>
   <w:num w:numId="16" w16cid:durableId="2140027799">
-    <w:abstractNumId w:val="7"/>
+    <w:abstractNumId w:val="8"/>
   </w:num>
   <w:num w:numId="17" w16cid:durableId="1313605322">
     <w:abstractNumId w:val="2"/>
+  </w:num>
+  <w:num w:numId="18" w16cid:durableId="1625647595">
+    <w:abstractNumId w:val="3"/>
   </w:num>
   <w:numIdMacAtCleanup w:val="9"/>
 </w:numbering>
@@ -10083,7 +10744,7 @@
     <w:link w:val="Ttulo1Car"/>
     <w:uiPriority w:val="9"/>
     <w:qFormat/>
-    <w:rsid w:val="00444A2D"/>
+    <w:rsid w:val="001A5D30"/>
     <w:pPr>
       <w:keepNext/>
       <w:keepLines/>
@@ -10094,10 +10755,9 @@
       <w:outlineLvl w:val="0"/>
     </w:pPr>
     <w:rPr>
-      <w:rFonts w:ascii="Book Antiqua" w:eastAsiaTheme="majorEastAsia" w:hAnsi="Book Antiqua" w:cstheme="majorBidi"/>
+      <w:rFonts w:ascii="Arial" w:eastAsiaTheme="majorEastAsia" w:hAnsi="Arial" w:cstheme="majorBidi"/>
       <w:b/>
       <w:color w:val="000000" w:themeColor="text1"/>
-      <w:sz w:val="32"/>
       <w:szCs w:val="32"/>
     </w:rPr>
   </w:style>
@@ -10418,12 +11078,11 @@
     <w:basedOn w:val="Fuentedeprrafopredeter"/>
     <w:link w:val="Ttulo1"/>
     <w:uiPriority w:val="9"/>
-    <w:rsid w:val="00444A2D"/>
+    <w:rsid w:val="001A5D30"/>
     <w:rPr>
-      <w:rFonts w:ascii="Book Antiqua" w:eastAsiaTheme="majorEastAsia" w:hAnsi="Book Antiqua" w:cstheme="majorBidi"/>
+      <w:rFonts w:ascii="Arial" w:eastAsiaTheme="majorEastAsia" w:hAnsi="Arial" w:cstheme="majorBidi"/>
       <w:b/>
       <w:color w:val="000000" w:themeColor="text1"/>
-      <w:sz w:val="32"/>
       <w:szCs w:val="32"/>
     </w:rPr>
   </w:style>
@@ -11064,28 +11723,28 @@
 </file>
 
 <file path=customXml/item1.xml><?xml version="1.0" encoding="utf-8"?>
+<b:Sources xmlns:b="http://schemas.openxmlformats.org/officeDocument/2006/bibliography" xmlns="http://schemas.openxmlformats.org/officeDocument/2006/bibliography" SelectedStyle="\APASixthEditionOfficeOnline.xsl" StyleName="APA" Version="6"/>
+</file>
+
+<file path=customXml/item2.xml><?xml version="1.0" encoding="utf-8"?>
 <go:gDocsCustomXmlDataStorage xmlns:go="http://customooxmlschemas.google.com/" xmlns:r="http://schemas.openxmlformats.org/officeDocument/2006/relationships">
   <go:docsCustomData xmlns:go="http://customooxmlschemas.google.com/" roundtripDataSignature="AMtx7mit3tJi0db84CoMTd3k+JhDUMWQwQ==">AMUW2mWPZkkueKUPlR6Sc3nszmOUrzMpJ5BChETW+f6FGgw3rEUVxm7yZHkf6HQz2QaTy6jfERdnSPXuuks2dNaWyOxhFHomMaFEQycBEl74WETgSmZzxqA=</go:docsCustomData>
 </go:gDocsCustomXmlDataStorage>
 </file>
 
-<file path=customXml/item2.xml><?xml version="1.0" encoding="utf-8"?>
-<b:Sources xmlns:b="http://schemas.openxmlformats.org/officeDocument/2006/bibliography" xmlns="http://schemas.openxmlformats.org/officeDocument/2006/bibliography" SelectedStyle="\APASixthEditionOfficeOnline.xsl" StyleName="APA" Version="6"/>
+<file path=customXml/itemProps1.xml><?xml version="1.0" encoding="utf-8"?>
+<ds:datastoreItem xmlns:ds="http://schemas.openxmlformats.org/officeDocument/2006/customXml" ds:itemID="{71B89AFC-DAF5-477A-A406-C9B8636F97EB}">
+  <ds:schemaRefs>
+    <ds:schemaRef ds:uri="http://schemas.openxmlformats.org/officeDocument/2006/bibliography"/>
+  </ds:schemaRefs>
+</ds:datastoreItem>
 </file>
 
-<file path=customXml/itemProps1.xml><?xml version="1.0" encoding="utf-8"?>
+<file path=customXml/itemProps2.xml><?xml version="1.0" encoding="utf-8"?>
 <ds:datastoreItem xmlns:ds="http://schemas.openxmlformats.org/officeDocument/2006/customXml" ds:itemID="{11111111-1234-1234-1234-123412341234}">
   <ds:schemaRefs>
     <ds:schemaRef ds:uri="http://customooxmlschemas.google.com/"/>
     <ds:schemaRef ds:uri="http://schemas.openxmlformats.org/officeDocument/2006/relationships"/>
   </ds:schemaRefs>
 </ds:datastoreItem>
-</file>
-
-<file path=customXml/itemProps2.xml><?xml version="1.0" encoding="utf-8"?>
-<ds:datastoreItem xmlns:ds="http://schemas.openxmlformats.org/officeDocument/2006/customXml" ds:itemID="{71B89AFC-DAF5-477A-A406-C9B8636F97EB}">
-  <ds:schemaRefs>
-    <ds:schemaRef ds:uri="http://schemas.openxmlformats.org/officeDocument/2006/bibliography"/>
-  </ds:schemaRefs>
-</ds:datastoreItem>
 </file>
</xml_diff>